<commit_message>
doc copy of report
</commit_message>
<xml_diff>
--- a/Report/Doc_Copy/DCMS_2.docx
+++ b/Report/Doc_Copy/DCMS_2.docx
@@ -2491,6 +2491,40 @@
     </w:p>
     <w:p>
       <w:pPr>
+        <w:pStyle w:val="Heading1"/>
+        <w:ind w:left="0" w:firstLine="0"/>
+        <w:jc w:val="both"/>
+        <w:rPr>
+          <w:rStyle w:val="Heading3Char"/>
+          <w:rFonts w:ascii="Times New Roman" w:hAnsi="Times New Roman" w:cs="Times New Roman"/>
+          <w:b/>
+          <w:sz w:val="28"/>
+          <w:szCs w:val="28"/>
+        </w:rPr>
+      </w:pPr>
+      <w:r>
+        <w:rPr>
+          <w:rStyle w:val="Heading3Char"/>
+          <w:rFonts w:ascii="Times New Roman" w:hAnsi="Times New Roman" w:cs="Times New Roman"/>
+          <w:b/>
+          <w:sz w:val="28"/>
+          <w:szCs w:val="28"/>
+        </w:rPr>
+        <w:t>DATA STRUCTURES USED</w:t>
+      </w:r>
+      <w:r>
+        <w:rPr>
+          <w:rStyle w:val="Heading3Char"/>
+          <w:rFonts w:ascii="Times New Roman" w:hAnsi="Times New Roman" w:cs="Times New Roman"/>
+          <w:b/>
+          <w:sz w:val="28"/>
+          <w:szCs w:val="28"/>
+        </w:rPr>
+        <w:t>:</w:t>
+      </w:r>
+    </w:p>
+    <w:p>
+      <w:pPr>
         <w:rPr>
           <w:rFonts w:eastAsiaTheme="majorEastAsia"/>
           <w:b/>
@@ -2508,56 +2542,24 @@
           <w:szCs w:val="24"/>
         </w:rPr>
       </w:pPr>
-    </w:p>
-    <w:p>
-      <w:pPr>
+      <w:r>
         <w:rPr>
           <w:rFonts w:eastAsiaTheme="majorEastAsia"/>
-          <w:b/>
-          <w:sz w:val="24"/>
-          <w:szCs w:val="24"/>
-        </w:rPr>
-      </w:pPr>
-    </w:p>
-    <w:p>
-      <w:pPr>
+          <w:sz w:val="24"/>
+          <w:szCs w:val="24"/>
+        </w:rPr>
+        <w:t>The teacher and student records are modelled as a Class that</w:t>
+      </w:r>
+      <w:bookmarkStart w:id="3" w:name="_GoBack"/>
+      <w:bookmarkEnd w:id="3"/>
+      <w:r>
         <w:rPr>
           <w:rFonts w:eastAsiaTheme="majorEastAsia"/>
-          <w:b/>
-          <w:sz w:val="24"/>
-          <w:szCs w:val="24"/>
-        </w:rPr>
-      </w:pPr>
-    </w:p>
-    <w:p>
-      <w:pPr>
-        <w:rPr>
-          <w:rFonts w:eastAsiaTheme="majorEastAsia"/>
-          <w:b/>
-          <w:sz w:val="24"/>
-          <w:szCs w:val="24"/>
-        </w:rPr>
-      </w:pPr>
-    </w:p>
-    <w:p>
-      <w:pPr>
-        <w:rPr>
-          <w:rFonts w:eastAsiaTheme="majorEastAsia"/>
-          <w:b/>
-          <w:sz w:val="24"/>
-          <w:szCs w:val="24"/>
-        </w:rPr>
-      </w:pPr>
-    </w:p>
-    <w:p>
-      <w:pPr>
-        <w:rPr>
-          <w:rFonts w:eastAsiaTheme="majorEastAsia"/>
-          <w:b/>
-          <w:sz w:val="24"/>
-          <w:szCs w:val="24"/>
-        </w:rPr>
-      </w:pPr>
+          <w:sz w:val="24"/>
+          <w:szCs w:val="24"/>
+        </w:rPr>
+        <w:t xml:space="preserve"> extends the base record class. The base record class holds attributes common to teacher and student. The records are stored in hashmap with the first letter of student/teacher’s last name as key and the list of student&amp;teacher records as value.</w:t>
+      </w:r>
     </w:p>
     <w:p>
       <w:pPr>
@@ -2749,7 +2751,7 @@
           <w:szCs w:val="28"/>
         </w:rPr>
       </w:pPr>
-      <w:bookmarkStart w:id="3" w:name="_Toc516972939"/>
+      <w:bookmarkStart w:id="4" w:name="_Toc516972939"/>
       <w:r>
         <w:rPr>
           <w:rStyle w:val="Heading3Char"/>
@@ -2771,7 +2773,7 @@
         </w:rPr>
         <w:t>:</w:t>
       </w:r>
-      <w:bookmarkEnd w:id="3"/>
+      <w:bookmarkEnd w:id="4"/>
     </w:p>
     <w:p>
       <w:pPr>
@@ -2955,7 +2957,7 @@
           <w:szCs w:val="28"/>
         </w:rPr>
       </w:pPr>
-      <w:bookmarkStart w:id="4" w:name="_Toc516972940"/>
+      <w:bookmarkStart w:id="5" w:name="_Toc516972940"/>
       <w:r>
         <w:rPr>
           <w:rStyle w:val="Heading3Char"/>
@@ -2986,7 +2988,7 @@
         </w:rPr>
         <w:t>SYNCHRONIZATION:</w:t>
       </w:r>
-      <w:bookmarkEnd w:id="4"/>
+      <w:bookmarkEnd w:id="5"/>
     </w:p>
     <w:p>
       <w:pPr>
@@ -3217,7 +3219,7 @@
           <w:shd w:val="clear" w:color="auto" w:fill="FFFFFF"/>
         </w:rPr>
       </w:pPr>
-      <w:bookmarkStart w:id="5" w:name="_Toc516972941"/>
+      <w:bookmarkStart w:id="6" w:name="_Toc516972941"/>
       <w:r>
         <w:rPr>
           <w:rStyle w:val="Heading3Char"/>
@@ -3231,7 +3233,7 @@
       <w:r>
         <w:t>:</w:t>
       </w:r>
-      <w:bookmarkEnd w:id="5"/>
+      <w:bookmarkEnd w:id="6"/>
     </w:p>
     <w:p>
       <w:pPr>
@@ -3756,7 +3758,7 @@
           <w:szCs w:val="28"/>
         </w:rPr>
       </w:pPr>
-      <w:bookmarkStart w:id="6" w:name="_Toc516972942"/>
+      <w:bookmarkStart w:id="7" w:name="_Toc516972942"/>
       <w:r>
         <w:rPr>
           <w:rStyle w:val="Heading3Char"/>
@@ -3767,7 +3769,7 @@
         </w:rPr>
         <w:t>CHALLENGES FACED:</w:t>
       </w:r>
-      <w:bookmarkEnd w:id="6"/>
+      <w:bookmarkEnd w:id="7"/>
     </w:p>
     <w:p>
       <w:pPr>
@@ -3787,8 +3789,8 @@
           <w:szCs w:val="24"/>
         </w:rPr>
       </w:pPr>
-      <w:bookmarkStart w:id="7" w:name="_3j2qqm3" w:colFirst="0" w:colLast="0"/>
-      <w:bookmarkEnd w:id="7"/>
+      <w:bookmarkStart w:id="8" w:name="_3j2qqm3" w:colFirst="0" w:colLast="0"/>
+      <w:bookmarkEnd w:id="8"/>
     </w:p>
     <w:p>
       <w:pPr>
@@ -4395,7 +4397,7 @@
           <w:szCs w:val="28"/>
         </w:rPr>
       </w:pPr>
-      <w:bookmarkStart w:id="8" w:name="_Toc516972943"/>
+      <w:bookmarkStart w:id="9" w:name="_Toc516972943"/>
       <w:r>
         <w:rPr>
           <w:rStyle w:val="Heading3Char"/>
@@ -4407,7 +4409,7 @@
         <w:lastRenderedPageBreak/>
         <w:t>TEST CASES:</w:t>
       </w:r>
-      <w:bookmarkEnd w:id="8"/>
+      <w:bookmarkEnd w:id="9"/>
     </w:p>
     <w:p>
       <w:pPr>
@@ -7098,30 +7100,7 @@
                 <w:sz w:val="24"/>
                 <w:szCs w:val="24"/>
               </w:rPr>
-              <w:t xml:space="preserve">Record </w:t>
-            </w:r>
-            <w:r>
-              <w:rPr>
-                <w:sz w:val="24"/>
-                <w:szCs w:val="24"/>
-              </w:rPr>
-              <w:t>was</w:t>
-            </w:r>
-            <w:r>
-              <w:rPr>
-                <w:sz w:val="24"/>
-                <w:szCs w:val="24"/>
-              </w:rPr>
-              <w:t xml:space="preserve"> transferred from the source to destination, and </w:t>
-            </w:r>
-            <w:bookmarkStart w:id="9" w:name="_GoBack"/>
-            <w:bookmarkEnd w:id="9"/>
-            <w:r>
-              <w:rPr>
-                <w:sz w:val="24"/>
-                <w:szCs w:val="24"/>
-              </w:rPr>
-              <w:t>removed from the source.</w:t>
+              <w:t>Record was transferred from the source to destination, and removed from the source.</w:t>
             </w:r>
           </w:p>
         </w:tc>
@@ -9836,7 +9815,7 @@
 </file>
 
 <file path=customXml/itemProps1.xml><?xml version="1.0" encoding="utf-8"?>
-<ds:datastoreItem xmlns:ds="http://schemas.openxmlformats.org/officeDocument/2006/customXml" ds:itemID="{6826A94B-7E65-49B0-8441-A43B9AF81359}">
+<ds:datastoreItem xmlns:ds="http://schemas.openxmlformats.org/officeDocument/2006/customXml" ds:itemID="{9DB234EF-583A-4E89-9F3B-45EB6E952A62}">
   <ds:schemaRefs>
     <ds:schemaRef ds:uri="http://schemas.openxmlformats.org/officeDocument/2006/bibliography"/>
   </ds:schemaRefs>

</xml_diff>